<commit_message>
Ajuste na matriz de rastreabilidade
</commit_message>
<xml_diff>
--- a/artefato_requisito.docx
+++ b/artefato_requisito.docx
@@ -594,7 +594,25 @@
           <w:sz w:val="24"/>
           <w:szCs w:val="24"/>
         </w:rPr>
-        <w:t xml:space="preserve"> poder escolher qual rede social irei pesquisar o trending top de palavras mais faladas </w:t>
+        <w:t xml:space="preserve"> poder escolher qual rede social irei pesquisar o </w:t>
+      </w:r>
+      <w:proofErr w:type="spellStart"/>
+      <w:r>
+        <w:rPr>
+          <w:rFonts w:asciiTheme="majorHAnsi" w:hAnsiTheme="majorHAnsi" w:cstheme="majorHAnsi"/>
+          <w:sz w:val="24"/>
+          <w:szCs w:val="24"/>
+        </w:rPr>
+        <w:t>trending</w:t>
+      </w:r>
+      <w:proofErr w:type="spellEnd"/>
+      <w:r>
+        <w:rPr>
+          <w:rFonts w:asciiTheme="majorHAnsi" w:hAnsiTheme="majorHAnsi" w:cstheme="majorHAnsi"/>
+          <w:sz w:val="24"/>
+          <w:szCs w:val="24"/>
+        </w:rPr>
+        <w:t xml:space="preserve"> top de palavras mais faladas </w:t>
       </w:r>
       <w:r>
         <w:rPr>
@@ -2214,13 +2232,23 @@
                 <w:szCs w:val="24"/>
               </w:rPr>
             </w:pPr>
-            <w:r>
-              <w:rPr>
-                <w:rFonts w:asciiTheme="majorHAnsi" w:hAnsiTheme="majorHAnsi" w:cstheme="majorHAnsi"/>
-                <w:sz w:val="24"/>
-                <w:szCs w:val="24"/>
-              </w:rPr>
-              <w:t>Logar e cadastrar</w:t>
+            <w:proofErr w:type="spellStart"/>
+            <w:r>
+              <w:rPr>
+                <w:rFonts w:asciiTheme="majorHAnsi" w:hAnsiTheme="majorHAnsi" w:cstheme="majorHAnsi"/>
+                <w:sz w:val="24"/>
+                <w:szCs w:val="24"/>
+              </w:rPr>
+              <w:t>Logar</w:t>
+            </w:r>
+            <w:proofErr w:type="spellEnd"/>
+            <w:r>
+              <w:rPr>
+                <w:rFonts w:asciiTheme="majorHAnsi" w:hAnsiTheme="majorHAnsi" w:cstheme="majorHAnsi"/>
+                <w:sz w:val="24"/>
+                <w:szCs w:val="24"/>
+              </w:rPr>
+              <w:t xml:space="preserve"> e cadastrar</w:t>
             </w:r>
           </w:p>
         </w:tc>
@@ -2673,8 +2701,8 @@
     <w:tbl>
       <w:tblPr>
         <w:tblStyle w:val="Tabelacomgrade"/>
-        <w:tblW w:w="0" w:type="auto"/>
-        <w:tblInd w:w="426" w:type="dxa"/>
+        <w:tblW w:w="8363" w:type="dxa"/>
+        <w:tblInd w:w="279" w:type="dxa"/>
         <w:tblLook w:val="04A0" w:firstRow="1" w:lastRow="0" w:firstColumn="1" w:lastColumn="0" w:noHBand="0" w:noVBand="1"/>
       </w:tblPr>
       <w:tblGrid>
@@ -2684,12 +2712,12 @@
         <w:gridCol w:w="1150"/>
         <w:gridCol w:w="1151"/>
         <w:gridCol w:w="1151"/>
-        <w:gridCol w:w="1151"/>
+        <w:gridCol w:w="1446"/>
       </w:tblGrid>
       <w:tr>
         <w:tc>
           <w:tcPr>
-            <w:tcW w:w="1213" w:type="dxa"/>
+            <w:tcW w:w="1165" w:type="dxa"/>
           </w:tcPr>
           <w:p>
             <w:pPr>
@@ -2714,7 +2742,7 @@
         </w:tc>
         <w:tc>
           <w:tcPr>
-            <w:tcW w:w="1213" w:type="dxa"/>
+            <w:tcW w:w="1150" w:type="dxa"/>
           </w:tcPr>
           <w:p>
             <w:pPr>
@@ -2739,7 +2767,7 @@
         </w:tc>
         <w:tc>
           <w:tcPr>
-            <w:tcW w:w="1213" w:type="dxa"/>
+            <w:tcW w:w="1150" w:type="dxa"/>
           </w:tcPr>
           <w:p>
             <w:pPr>
@@ -2764,7 +2792,7 @@
         </w:tc>
         <w:tc>
           <w:tcPr>
-            <w:tcW w:w="1213" w:type="dxa"/>
+            <w:tcW w:w="1150" w:type="dxa"/>
           </w:tcPr>
           <w:p>
             <w:pPr>
@@ -2789,7 +2817,7 @@
         </w:tc>
         <w:tc>
           <w:tcPr>
-            <w:tcW w:w="1214" w:type="dxa"/>
+            <w:tcW w:w="1151" w:type="dxa"/>
           </w:tcPr>
           <w:p>
             <w:pPr>
@@ -2814,7 +2842,7 @@
         </w:tc>
         <w:tc>
           <w:tcPr>
-            <w:tcW w:w="1214" w:type="dxa"/>
+            <w:tcW w:w="1151" w:type="dxa"/>
           </w:tcPr>
           <w:p>
             <w:pPr>
@@ -2839,7 +2867,7 @@
         </w:tc>
         <w:tc>
           <w:tcPr>
-            <w:tcW w:w="1214" w:type="dxa"/>
+            <w:tcW w:w="1446" w:type="dxa"/>
           </w:tcPr>
           <w:p>
             <w:pPr>
@@ -2866,7 +2894,7 @@
       <w:tr>
         <w:tc>
           <w:tcPr>
-            <w:tcW w:w="1213" w:type="dxa"/>
+            <w:tcW w:w="1165" w:type="dxa"/>
           </w:tcPr>
           <w:p>
             <w:pPr>
@@ -2891,7 +2919,7 @@
         </w:tc>
         <w:tc>
           <w:tcPr>
-            <w:tcW w:w="1213" w:type="dxa"/>
+            <w:tcW w:w="1150" w:type="dxa"/>
           </w:tcPr>
           <w:p>
             <w:pPr>
@@ -2916,7 +2944,7 @@
         </w:tc>
         <w:tc>
           <w:tcPr>
-            <w:tcW w:w="1213" w:type="dxa"/>
+            <w:tcW w:w="1150" w:type="dxa"/>
           </w:tcPr>
           <w:p>
             <w:pPr>
@@ -2933,7 +2961,7 @@
         </w:tc>
         <w:tc>
           <w:tcPr>
-            <w:tcW w:w="1213" w:type="dxa"/>
+            <w:tcW w:w="1150" w:type="dxa"/>
           </w:tcPr>
           <w:p>
             <w:pPr>
@@ -2950,7 +2978,7 @@
         </w:tc>
         <w:tc>
           <w:tcPr>
-            <w:tcW w:w="1214" w:type="dxa"/>
+            <w:tcW w:w="1151" w:type="dxa"/>
           </w:tcPr>
           <w:p>
             <w:pPr>
@@ -2967,7 +2995,7 @@
         </w:tc>
         <w:tc>
           <w:tcPr>
-            <w:tcW w:w="1214" w:type="dxa"/>
+            <w:tcW w:w="1151" w:type="dxa"/>
           </w:tcPr>
           <w:p>
             <w:pPr>
@@ -2984,7 +3012,7 @@
         </w:tc>
         <w:tc>
           <w:tcPr>
-            <w:tcW w:w="1214" w:type="dxa"/>
+            <w:tcW w:w="1446" w:type="dxa"/>
           </w:tcPr>
           <w:p>
             <w:pPr>
@@ -3003,7 +3031,7 @@
       <w:tr>
         <w:tc>
           <w:tcPr>
-            <w:tcW w:w="1213" w:type="dxa"/>
+            <w:tcW w:w="1165" w:type="dxa"/>
           </w:tcPr>
           <w:p>
             <w:pPr>
@@ -3028,7 +3056,7 @@
         </w:tc>
         <w:tc>
           <w:tcPr>
-            <w:tcW w:w="1213" w:type="dxa"/>
+            <w:tcW w:w="1150" w:type="dxa"/>
           </w:tcPr>
           <w:p>
             <w:pPr>
@@ -3045,7 +3073,7 @@
         </w:tc>
         <w:tc>
           <w:tcPr>
-            <w:tcW w:w="1213" w:type="dxa"/>
+            <w:tcW w:w="1150" w:type="dxa"/>
           </w:tcPr>
           <w:p>
             <w:pPr>
@@ -3070,7 +3098,7 @@
         </w:tc>
         <w:tc>
           <w:tcPr>
-            <w:tcW w:w="1213" w:type="dxa"/>
+            <w:tcW w:w="1150" w:type="dxa"/>
           </w:tcPr>
           <w:p>
             <w:pPr>
@@ -3087,7 +3115,7 @@
         </w:tc>
         <w:tc>
           <w:tcPr>
-            <w:tcW w:w="1214" w:type="dxa"/>
+            <w:tcW w:w="1151" w:type="dxa"/>
           </w:tcPr>
           <w:p>
             <w:pPr>
@@ -3104,7 +3132,7 @@
         </w:tc>
         <w:tc>
           <w:tcPr>
-            <w:tcW w:w="1214" w:type="dxa"/>
+            <w:tcW w:w="1151" w:type="dxa"/>
           </w:tcPr>
           <w:p>
             <w:pPr>
@@ -3121,7 +3149,7 @@
         </w:tc>
         <w:tc>
           <w:tcPr>
-            <w:tcW w:w="1214" w:type="dxa"/>
+            <w:tcW w:w="1446" w:type="dxa"/>
           </w:tcPr>
           <w:p>
             <w:pPr>
@@ -3140,7 +3168,7 @@
       <w:tr>
         <w:tc>
           <w:tcPr>
-            <w:tcW w:w="1213" w:type="dxa"/>
+            <w:tcW w:w="1165" w:type="dxa"/>
           </w:tcPr>
           <w:p>
             <w:pPr>
@@ -3165,7 +3193,7 @@
         </w:tc>
         <w:tc>
           <w:tcPr>
-            <w:tcW w:w="1213" w:type="dxa"/>
+            <w:tcW w:w="1150" w:type="dxa"/>
           </w:tcPr>
           <w:p>
             <w:pPr>
@@ -3182,7 +3210,7 @@
         </w:tc>
         <w:tc>
           <w:tcPr>
-            <w:tcW w:w="1213" w:type="dxa"/>
+            <w:tcW w:w="1150" w:type="dxa"/>
           </w:tcPr>
           <w:p>
             <w:pPr>
@@ -3199,7 +3227,7 @@
         </w:tc>
         <w:tc>
           <w:tcPr>
-            <w:tcW w:w="1213" w:type="dxa"/>
+            <w:tcW w:w="1150" w:type="dxa"/>
           </w:tcPr>
           <w:p>
             <w:pPr>
@@ -3224,7 +3252,7 @@
         </w:tc>
         <w:tc>
           <w:tcPr>
-            <w:tcW w:w="1214" w:type="dxa"/>
+            <w:tcW w:w="1151" w:type="dxa"/>
           </w:tcPr>
           <w:p>
             <w:pPr>
@@ -3241,7 +3269,7 @@
         </w:tc>
         <w:tc>
           <w:tcPr>
-            <w:tcW w:w="1214" w:type="dxa"/>
+            <w:tcW w:w="1151" w:type="dxa"/>
           </w:tcPr>
           <w:p>
             <w:pPr>
@@ -3258,7 +3286,7 @@
         </w:tc>
         <w:tc>
           <w:tcPr>
-            <w:tcW w:w="1214" w:type="dxa"/>
+            <w:tcW w:w="1446" w:type="dxa"/>
           </w:tcPr>
           <w:p>
             <w:pPr>
@@ -3277,7 +3305,7 @@
       <w:tr>
         <w:tc>
           <w:tcPr>
-            <w:tcW w:w="1213" w:type="dxa"/>
+            <w:tcW w:w="1165" w:type="dxa"/>
           </w:tcPr>
           <w:p>
             <w:pPr>
@@ -3302,7 +3330,7 @@
         </w:tc>
         <w:tc>
           <w:tcPr>
-            <w:tcW w:w="1213" w:type="dxa"/>
+            <w:tcW w:w="1150" w:type="dxa"/>
           </w:tcPr>
           <w:p>
             <w:pPr>
@@ -3319,7 +3347,7 @@
         </w:tc>
         <w:tc>
           <w:tcPr>
-            <w:tcW w:w="1213" w:type="dxa"/>
+            <w:tcW w:w="1150" w:type="dxa"/>
           </w:tcPr>
           <w:p>
             <w:pPr>
@@ -3336,7 +3364,7 @@
         </w:tc>
         <w:tc>
           <w:tcPr>
-            <w:tcW w:w="1213" w:type="dxa"/>
+            <w:tcW w:w="1150" w:type="dxa"/>
           </w:tcPr>
           <w:p>
             <w:pPr>
@@ -3353,7 +3381,7 @@
         </w:tc>
         <w:tc>
           <w:tcPr>
-            <w:tcW w:w="1214" w:type="dxa"/>
+            <w:tcW w:w="1151" w:type="dxa"/>
           </w:tcPr>
           <w:p>
             <w:pPr>
@@ -3378,7 +3406,7 @@
         </w:tc>
         <w:tc>
           <w:tcPr>
-            <w:tcW w:w="1214" w:type="dxa"/>
+            <w:tcW w:w="1151" w:type="dxa"/>
           </w:tcPr>
           <w:p>
             <w:pPr>
@@ -3403,7 +3431,7 @@
         </w:tc>
         <w:tc>
           <w:tcPr>
-            <w:tcW w:w="1214" w:type="dxa"/>
+            <w:tcW w:w="1446" w:type="dxa"/>
           </w:tcPr>
           <w:p>
             <w:pPr>
@@ -3422,7 +3450,7 @@
       <w:tr>
         <w:tc>
           <w:tcPr>
-            <w:tcW w:w="1213" w:type="dxa"/>
+            <w:tcW w:w="1165" w:type="dxa"/>
           </w:tcPr>
           <w:p>
             <w:pPr>
@@ -3447,7 +3475,7 @@
         </w:tc>
         <w:tc>
           <w:tcPr>
-            <w:tcW w:w="1213" w:type="dxa"/>
+            <w:tcW w:w="1150" w:type="dxa"/>
           </w:tcPr>
           <w:p>
             <w:pPr>
@@ -3464,7 +3492,7 @@
         </w:tc>
         <w:tc>
           <w:tcPr>
-            <w:tcW w:w="1213" w:type="dxa"/>
+            <w:tcW w:w="1150" w:type="dxa"/>
           </w:tcPr>
           <w:p>
             <w:pPr>
@@ -3481,7 +3509,7 @@
         </w:tc>
         <w:tc>
           <w:tcPr>
-            <w:tcW w:w="1213" w:type="dxa"/>
+            <w:tcW w:w="1150" w:type="dxa"/>
           </w:tcPr>
           <w:p>
             <w:pPr>
@@ -3498,7 +3526,7 @@
         </w:tc>
         <w:tc>
           <w:tcPr>
-            <w:tcW w:w="1214" w:type="dxa"/>
+            <w:tcW w:w="1151" w:type="dxa"/>
           </w:tcPr>
           <w:p>
             <w:pPr>
@@ -3515,7 +3543,7 @@
         </w:tc>
         <w:tc>
           <w:tcPr>
-            <w:tcW w:w="1214" w:type="dxa"/>
+            <w:tcW w:w="1151" w:type="dxa"/>
           </w:tcPr>
           <w:p>
             <w:pPr>
@@ -3532,7 +3560,7 @@
         </w:tc>
         <w:tc>
           <w:tcPr>
-            <w:tcW w:w="1214" w:type="dxa"/>
+            <w:tcW w:w="1446" w:type="dxa"/>
           </w:tcPr>
           <w:p>
             <w:pPr>

</xml_diff>

<commit_message>
atualizada a tela de pesquisa no documento
</commit_message>
<xml_diff>
--- a/artefato_requisito.docx
+++ b/artefato_requisito.docx
@@ -1,6 +1,6 @@
 
 <file path=word/document.xml><?xml version="1.0" encoding="utf-8"?>
-<w:document xmlns:wpc="http://schemas.microsoft.com/office/word/2010/wordprocessingCanvas" xmlns:cx="http://schemas.microsoft.com/office/drawing/2014/chartex" xmlns:cx1="http://schemas.microsoft.com/office/drawing/2015/9/8/chartex" xmlns:cx2="http://schemas.microsoft.com/office/drawing/2015/10/21/chartex" xmlns:cx3="http://schemas.microsoft.com/office/drawing/2016/5/9/chartex" xmlns:cx4="http://schemas.microsoft.com/office/drawing/2016/5/10/chartex" xmlns:cx5="http://schemas.microsoft.com/office/drawing/2016/5/11/chartex" xmlns:cx6="http://schemas.microsoft.com/office/drawing/2016/5/12/chartex" xmlns:cx7="http://schemas.microsoft.com/office/drawing/2016/5/13/chartex" xmlns:cx8="http://schemas.microsoft.com/office/drawing/2016/5/14/chartex" xmlns:mc="http://schemas.openxmlformats.org/markup-compatibility/2006" xmlns:aink="http://schemas.microsoft.com/office/drawing/2016/ink" xmlns:am3d="http://schemas.microsoft.com/office/drawing/2017/model3d" xmlns:o="urn:schemas-microsoft-com:office:office" xmlns:r="http://schemas.openxmlformats.org/officeDocument/2006/relationships" xmlns:m="http://schemas.openxmlformats.org/officeDocument/2006/math" xmlns:v="urn:schemas-microsoft-com:vml" xmlns:wp14="http://schemas.microsoft.com/office/word/2010/wordprocessingDrawing" xmlns:wp="http://schemas.openxmlformats.org/drawingml/2006/wordprocessingDrawing" xmlns:w10="urn:schemas-microsoft-com:office:word" xmlns:w="http://schemas.openxmlformats.org/wordprocessingml/2006/main" xmlns:w14="http://schemas.microsoft.com/office/word/2010/wordml" xmlns:w15="http://schemas.microsoft.com/office/word/2012/wordml" xmlns:w16cex="http://schemas.microsoft.com/office/word/2018/wordml/cex" xmlns:w16cid="http://schemas.microsoft.com/office/word/2016/wordml/cid" xmlns:w16="http://schemas.microsoft.com/office/word/2018/wordml" xmlns:w16sdtdh="http://schemas.microsoft.com/office/word/2020/wordml/sdtdatahash" xmlns:w16se="http://schemas.microsoft.com/office/word/2015/wordml/symex" xmlns:wpg="http://schemas.microsoft.com/office/word/2010/wordprocessingGroup" xmlns:wpi="http://schemas.microsoft.com/office/word/2010/wordprocessingInk" xmlns:wne="http://schemas.microsoft.com/office/word/2006/wordml" xmlns:wps="http://schemas.microsoft.com/office/word/2010/wordprocessingShape" mc:Ignorable="w14 w15 w16se w16cid w16 w16cex w16sdtdh wp14">
+<w:document xmlns:wpc="http://schemas.microsoft.com/office/word/2010/wordprocessingCanvas" xmlns:cx="http://schemas.microsoft.com/office/drawing/2014/chartex" xmlns:mc="http://schemas.openxmlformats.org/markup-compatibility/2006" xmlns:o="urn:schemas-microsoft-com:office:office" xmlns:r="http://schemas.openxmlformats.org/officeDocument/2006/relationships" xmlns:m="http://schemas.openxmlformats.org/officeDocument/2006/math" xmlns:v="urn:schemas-microsoft-com:vml" xmlns:wp14="http://schemas.microsoft.com/office/word/2010/wordprocessingDrawing" xmlns:wp="http://schemas.openxmlformats.org/drawingml/2006/wordprocessingDrawing" xmlns:w10="urn:schemas-microsoft-com:office:word" xmlns:w="http://schemas.openxmlformats.org/wordprocessingml/2006/main" xmlns:w14="http://schemas.microsoft.com/office/word/2010/wordml" xmlns:w15="http://schemas.microsoft.com/office/word/2012/wordml" xmlns:w16se="http://schemas.microsoft.com/office/word/2015/wordml/symex" xmlns:wpg="http://schemas.microsoft.com/office/word/2010/wordprocessingGroup" xmlns:wpi="http://schemas.microsoft.com/office/word/2010/wordprocessingInk" xmlns:wne="http://schemas.microsoft.com/office/word/2006/wordml" xmlns:wps="http://schemas.microsoft.com/office/word/2010/wordprocessingShape" mc:Ignorable="w14 w15 w16se wp14">
   <w:body>
     <w:p>
       <w:pPr>
@@ -136,7 +136,25 @@
           <w:sz w:val="24"/>
           <w:szCs w:val="24"/>
         </w:rPr>
-        <w:t>Enquanto influencer, quero saber quais palavras estão sendo mais faladas para usá-las em minhas publicações nas redes sociais e alavancar minha popularidade.</w:t>
+        <w:t xml:space="preserve">Enquanto </w:t>
+      </w:r>
+      <w:proofErr w:type="spellStart"/>
+      <w:r>
+        <w:rPr>
+          <w:rFonts w:asciiTheme="majorHAnsi" w:hAnsiTheme="majorHAnsi" w:cstheme="majorHAnsi"/>
+          <w:sz w:val="24"/>
+          <w:szCs w:val="24"/>
+        </w:rPr>
+        <w:t>influencer</w:t>
+      </w:r>
+      <w:proofErr w:type="spellEnd"/>
+      <w:r>
+        <w:rPr>
+          <w:rFonts w:asciiTheme="majorHAnsi" w:hAnsiTheme="majorHAnsi" w:cstheme="majorHAnsi"/>
+          <w:sz w:val="24"/>
+          <w:szCs w:val="24"/>
+        </w:rPr>
+        <w:t>, quero saber quais palavras estão sendo mais faladas para usá-las em minhas publicações nas redes sociais e alavancar minha popularidade.</w:t>
       </w:r>
     </w:p>
     <w:p>
@@ -322,7 +340,25 @@
           <w:sz w:val="24"/>
           <w:szCs w:val="24"/>
         </w:rPr>
-        <w:t>Enquanto usuário, quero poder escolher qual rede social irei pesquisar o trending top de palavras mais faladas para saber o top 5 das mais faladas.</w:t>
+        <w:t xml:space="preserve">Enquanto usuário, quero poder escolher qual rede social irei pesquisar o </w:t>
+      </w:r>
+      <w:proofErr w:type="spellStart"/>
+      <w:r>
+        <w:rPr>
+          <w:rFonts w:asciiTheme="majorHAnsi" w:hAnsiTheme="majorHAnsi" w:cstheme="majorHAnsi"/>
+          <w:sz w:val="24"/>
+          <w:szCs w:val="24"/>
+        </w:rPr>
+        <w:t>trending</w:t>
+      </w:r>
+      <w:proofErr w:type="spellEnd"/>
+      <w:r>
+        <w:rPr>
+          <w:rFonts w:asciiTheme="majorHAnsi" w:hAnsiTheme="majorHAnsi" w:cstheme="majorHAnsi"/>
+          <w:sz w:val="24"/>
+          <w:szCs w:val="24"/>
+        </w:rPr>
+        <w:t xml:space="preserve"> top de palavras mais faladas para saber o top 5 das mais faladas.</w:t>
       </w:r>
     </w:p>
     <w:p>
@@ -933,8 +969,18 @@
                 <w:sz w:val="24"/>
                 <w:szCs w:val="24"/>
               </w:rPr>
-              <w:t>efetuar login</w:t>
-            </w:r>
+              <w:t xml:space="preserve">efetuar </w:t>
+            </w:r>
+            <w:proofErr w:type="spellStart"/>
+            <w:r>
+              <w:rPr>
+                <w:rFonts w:asciiTheme="majorHAnsi" w:hAnsiTheme="majorHAnsi" w:cstheme="majorHAnsi"/>
+                <w:sz w:val="24"/>
+                <w:szCs w:val="24"/>
+              </w:rPr>
+              <w:t>login</w:t>
+            </w:r>
+            <w:proofErr w:type="spellEnd"/>
             <w:r>
               <w:rPr>
                 <w:rFonts w:asciiTheme="majorHAnsi" w:hAnsiTheme="majorHAnsi" w:cstheme="majorHAnsi"/>
@@ -1586,7 +1632,25 @@
                 <w:sz w:val="24"/>
                 <w:szCs w:val="24"/>
               </w:rPr>
-              <w:t>, por exemplo, as reações mais utilizadas em posts no Facebook.</w:t>
+              <w:t xml:space="preserve">, por exemplo, as reações mais utilizadas em posts no </w:t>
+            </w:r>
+            <w:proofErr w:type="spellStart"/>
+            <w:r>
+              <w:rPr>
+                <w:rFonts w:asciiTheme="majorHAnsi" w:hAnsiTheme="majorHAnsi" w:cstheme="majorHAnsi"/>
+                <w:sz w:val="24"/>
+                <w:szCs w:val="24"/>
+              </w:rPr>
+              <w:t>Facebook</w:t>
+            </w:r>
+            <w:proofErr w:type="spellEnd"/>
+            <w:r>
+              <w:rPr>
+                <w:rFonts w:asciiTheme="majorHAnsi" w:hAnsiTheme="majorHAnsi" w:cstheme="majorHAnsi"/>
+                <w:sz w:val="24"/>
+                <w:szCs w:val="24"/>
+              </w:rPr>
+              <w:t>.</w:t>
             </w:r>
           </w:p>
         </w:tc>
@@ -1780,6 +1844,7 @@
                 <w:sz w:val="24"/>
                 <w:szCs w:val="24"/>
               </w:rPr>
+              <w:lastRenderedPageBreak/>
               <w:t>RF0</w:t>
             </w:r>
             <w:r>
@@ -1972,6 +2037,7 @@
           <w:noProof/>
           <w:sz w:val="24"/>
           <w:szCs w:val="24"/>
+          <w:lang w:eastAsia="pt-BR"/>
         </w:rPr>
         <w:drawing>
           <wp:inline distT="0" distB="0" distL="0" distR="0" wp14:anchorId="5FA7D77C" wp14:editId="0DCC9700">
@@ -2413,7 +2479,25 @@
                 <w:sz w:val="24"/>
                 <w:szCs w:val="24"/>
               </w:rPr>
-              <w:t xml:space="preserve"> efetuar login para utilizar o software.</w:t>
+              <w:t xml:space="preserve"> efetuar </w:t>
+            </w:r>
+            <w:proofErr w:type="spellStart"/>
+            <w:r>
+              <w:rPr>
+                <w:rFonts w:asciiTheme="majorHAnsi" w:hAnsiTheme="majorHAnsi" w:cstheme="majorHAnsi"/>
+                <w:sz w:val="24"/>
+                <w:szCs w:val="24"/>
+              </w:rPr>
+              <w:t>login</w:t>
+            </w:r>
+            <w:proofErr w:type="spellEnd"/>
+            <w:r>
+              <w:rPr>
+                <w:rFonts w:asciiTheme="majorHAnsi" w:hAnsiTheme="majorHAnsi" w:cstheme="majorHAnsi"/>
+                <w:sz w:val="24"/>
+                <w:szCs w:val="24"/>
+              </w:rPr>
+              <w:t xml:space="preserve"> para utilizar o software.</w:t>
             </w:r>
           </w:p>
         </w:tc>
@@ -5415,6 +5499,7 @@
           <w:noProof/>
           <w:sz w:val="24"/>
           <w:szCs w:val="24"/>
+          <w:lang w:eastAsia="pt-BR"/>
         </w:rPr>
         <w:lastRenderedPageBreak/>
         <w:drawing>
@@ -5509,13 +5594,23 @@
               </w:rPr>
             </w:pPr>
             <w:bookmarkStart w:id="0" w:name="_Hlk69243978"/>
-            <w:r>
-              <w:rPr>
-                <w:rFonts w:asciiTheme="majorHAnsi" w:eastAsia="Calibri" w:hAnsiTheme="majorHAnsi" w:cstheme="majorHAnsi"/>
-                <w:sz w:val="24"/>
-                <w:szCs w:val="24"/>
-              </w:rPr>
-              <w:t>Ident. Caso de Uso:</w:t>
+            <w:proofErr w:type="spellStart"/>
+            <w:r>
+              <w:rPr>
+                <w:rFonts w:asciiTheme="majorHAnsi" w:eastAsia="Calibri" w:hAnsiTheme="majorHAnsi" w:cstheme="majorHAnsi"/>
+                <w:sz w:val="24"/>
+                <w:szCs w:val="24"/>
+              </w:rPr>
+              <w:t>Ident</w:t>
+            </w:r>
+            <w:proofErr w:type="spellEnd"/>
+            <w:r>
+              <w:rPr>
+                <w:rFonts w:asciiTheme="majorHAnsi" w:eastAsia="Calibri" w:hAnsiTheme="majorHAnsi" w:cstheme="majorHAnsi"/>
+                <w:sz w:val="24"/>
+                <w:szCs w:val="24"/>
+              </w:rPr>
+              <w:t>. Caso de Uso:</w:t>
             </w:r>
           </w:p>
         </w:tc>
@@ -6911,8 +7006,18 @@
           <w:sz w:val="24"/>
           <w:szCs w:val="24"/>
         </w:rPr>
-        <w:t>Tela de login</w:t>
+        <w:t xml:space="preserve">Tela de </w:t>
       </w:r>
+      <w:proofErr w:type="spellStart"/>
+      <w:r>
+        <w:rPr>
+          <w:rFonts w:asciiTheme="majorHAnsi" w:hAnsiTheme="majorHAnsi" w:cstheme="majorHAnsi"/>
+          <w:sz w:val="24"/>
+          <w:szCs w:val="24"/>
+        </w:rPr>
+        <w:t>login</w:t>
+      </w:r>
+      <w:proofErr w:type="spellEnd"/>
     </w:p>
     <w:p>
       <w:pPr>
@@ -7023,13 +7128,23 @@
               </w:rPr>
             </w:pPr>
             <w:bookmarkStart w:id="1" w:name="_Hlk69277322"/>
-            <w:r>
-              <w:rPr>
-                <w:rFonts w:asciiTheme="majorHAnsi" w:eastAsia="Calibri" w:hAnsiTheme="majorHAnsi" w:cstheme="majorHAnsi"/>
-                <w:sz w:val="24"/>
-                <w:szCs w:val="24"/>
-              </w:rPr>
-              <w:t>Ident. Caso de Uso:</w:t>
+            <w:proofErr w:type="spellStart"/>
+            <w:r>
+              <w:rPr>
+                <w:rFonts w:asciiTheme="majorHAnsi" w:eastAsia="Calibri" w:hAnsiTheme="majorHAnsi" w:cstheme="majorHAnsi"/>
+                <w:sz w:val="24"/>
+                <w:szCs w:val="24"/>
+              </w:rPr>
+              <w:t>Ident</w:t>
+            </w:r>
+            <w:proofErr w:type="spellEnd"/>
+            <w:r>
+              <w:rPr>
+                <w:rFonts w:asciiTheme="majorHAnsi" w:eastAsia="Calibri" w:hAnsiTheme="majorHAnsi" w:cstheme="majorHAnsi"/>
+                <w:sz w:val="24"/>
+                <w:szCs w:val="24"/>
+              </w:rPr>
+              <w:t>. Caso de Uso:</w:t>
             </w:r>
           </w:p>
         </w:tc>
@@ -7537,7 +7652,25 @@
                 <w:sz w:val="24"/>
                 <w:szCs w:val="24"/>
               </w:rPr>
-              <w:t xml:space="preserve">O usuário fará o login na sua conta para ter acesso à funcionalidade do caso “Criar pesquisa”, ou caso ainda não possua uma conta, ele poderá realizar o cadastro </w:t>
+              <w:t xml:space="preserve">O usuário fará o </w:t>
+            </w:r>
+            <w:proofErr w:type="spellStart"/>
+            <w:r>
+              <w:rPr>
+                <w:rFonts w:asciiTheme="majorHAnsi" w:hAnsiTheme="majorHAnsi" w:cstheme="majorHAnsi"/>
+                <w:sz w:val="24"/>
+                <w:szCs w:val="24"/>
+              </w:rPr>
+              <w:t>login</w:t>
+            </w:r>
+            <w:proofErr w:type="spellEnd"/>
+            <w:r>
+              <w:rPr>
+                <w:rFonts w:asciiTheme="majorHAnsi" w:hAnsiTheme="majorHAnsi" w:cstheme="majorHAnsi"/>
+                <w:sz w:val="24"/>
+                <w:szCs w:val="24"/>
+              </w:rPr>
+              <w:t xml:space="preserve"> na sua conta para ter acesso à funcionalidade do caso “Criar pesquisa”, ou caso ainda não possua uma conta, ele poderá realizar o cadastro </w:t>
             </w:r>
             <w:r>
               <w:rPr>
@@ -8683,13 +8816,23 @@
                 <w:szCs w:val="24"/>
               </w:rPr>
             </w:pPr>
-            <w:r>
-              <w:rPr>
-                <w:rFonts w:asciiTheme="majorHAnsi" w:eastAsia="Calibri" w:hAnsiTheme="majorHAnsi" w:cstheme="majorHAnsi"/>
-                <w:sz w:val="24"/>
-                <w:szCs w:val="24"/>
-              </w:rPr>
-              <w:t>Ident. Caso de Uso:</w:t>
+            <w:proofErr w:type="spellStart"/>
+            <w:r>
+              <w:rPr>
+                <w:rFonts w:asciiTheme="majorHAnsi" w:eastAsia="Calibri" w:hAnsiTheme="majorHAnsi" w:cstheme="majorHAnsi"/>
+                <w:sz w:val="24"/>
+                <w:szCs w:val="24"/>
+              </w:rPr>
+              <w:t>Ident</w:t>
+            </w:r>
+            <w:proofErr w:type="spellEnd"/>
+            <w:r>
+              <w:rPr>
+                <w:rFonts w:asciiTheme="majorHAnsi" w:eastAsia="Calibri" w:hAnsiTheme="majorHAnsi" w:cstheme="majorHAnsi"/>
+                <w:sz w:val="24"/>
+                <w:szCs w:val="24"/>
+              </w:rPr>
+              <w:t>. Caso de Uso:</w:t>
             </w:r>
           </w:p>
         </w:tc>
@@ -9198,7 +9341,25 @@
                 <w:sz w:val="24"/>
                 <w:szCs w:val="24"/>
               </w:rPr>
-              <w:t>O usuário criará sua conta para fazer login (Autenticar) e ter acesso às funcionalidades do sistema.</w:t>
+              <w:t xml:space="preserve">O usuário criará sua conta para fazer </w:t>
+            </w:r>
+            <w:proofErr w:type="spellStart"/>
+            <w:r>
+              <w:rPr>
+                <w:rFonts w:asciiTheme="majorHAnsi" w:hAnsiTheme="majorHAnsi" w:cstheme="majorHAnsi"/>
+                <w:sz w:val="24"/>
+                <w:szCs w:val="24"/>
+              </w:rPr>
+              <w:t>login</w:t>
+            </w:r>
+            <w:proofErr w:type="spellEnd"/>
+            <w:r>
+              <w:rPr>
+                <w:rFonts w:asciiTheme="majorHAnsi" w:hAnsiTheme="majorHAnsi" w:cstheme="majorHAnsi"/>
+                <w:sz w:val="24"/>
+                <w:szCs w:val="24"/>
+              </w:rPr>
+              <w:t xml:space="preserve"> (Autenticar) e ter acesso às funcionalidades do sistema.</w:t>
             </w:r>
           </w:p>
         </w:tc>
@@ -9432,7 +9593,25 @@
                 <w:sz w:val="24"/>
                 <w:szCs w:val="24"/>
               </w:rPr>
-              <w:t>O sistema irá validar as credenciais informadas pelo usuário, e o redirecionará para a tela de login.</w:t>
+              <w:t xml:space="preserve">O sistema irá validar as credenciais informadas pelo usuário, e o redirecionará para a tela de </w:t>
+            </w:r>
+            <w:proofErr w:type="spellStart"/>
+            <w:r>
+              <w:rPr>
+                <w:rFonts w:asciiTheme="majorHAnsi" w:hAnsiTheme="majorHAnsi" w:cstheme="majorHAnsi"/>
+                <w:sz w:val="24"/>
+                <w:szCs w:val="24"/>
+              </w:rPr>
+              <w:t>login</w:t>
+            </w:r>
+            <w:proofErr w:type="spellEnd"/>
+            <w:r>
+              <w:rPr>
+                <w:rFonts w:asciiTheme="majorHAnsi" w:hAnsiTheme="majorHAnsi" w:cstheme="majorHAnsi"/>
+                <w:sz w:val="24"/>
+                <w:szCs w:val="24"/>
+              </w:rPr>
+              <w:t>.</w:t>
             </w:r>
           </w:p>
         </w:tc>
@@ -10324,6 +10503,7 @@
           <w:szCs w:val="24"/>
         </w:rPr>
       </w:pPr>
+      <w:bookmarkStart w:id="2" w:name="_GoBack"/>
       <w:r>
         <w:rPr>
           <w:rFonts w:asciiTheme="majorHAnsi" w:hAnsiTheme="majorHAnsi" w:cstheme="majorHAnsi"/>
@@ -10333,10 +10513,10 @@
           <w:lang w:eastAsia="pt-BR"/>
         </w:rPr>
         <w:drawing>
-          <wp:inline distT="0" distB="0" distL="0" distR="0" wp14:anchorId="4F910549" wp14:editId="437203D4">
-            <wp:extent cx="4076700" cy="3399843"/>
-            <wp:effectExtent l="0" t="0" r="0" b="0"/>
-            <wp:docPr id="7" name="Imagem 7"/>
+          <wp:inline distT="0" distB="0" distL="0" distR="0" wp14:anchorId="1AFB9E92" wp14:editId="48C434D4">
+            <wp:extent cx="4334480" cy="3419952"/>
+            <wp:effectExtent l="0" t="0" r="9525" b="9525"/>
+            <wp:docPr id="9" name="Imagem 9"/>
             <wp:cNvGraphicFramePr>
               <a:graphicFrameLocks xmlns:a="http://schemas.openxmlformats.org/drawingml/2006/main" noChangeAspect="1"/>
             </wp:cNvGraphicFramePr>
@@ -10344,7 +10524,7 @@
               <a:graphicData uri="http://schemas.openxmlformats.org/drawingml/2006/picture">
                 <pic:pic xmlns:pic="http://schemas.openxmlformats.org/drawingml/2006/picture">
                   <pic:nvPicPr>
-                    <pic:cNvPr id="7" name="Tela_Pesquisa.png"/>
+                    <pic:cNvPr id="9" name="Tela_Pesquisa.png"/>
                     <pic:cNvPicPr/>
                   </pic:nvPicPr>
                   <pic:blipFill>
@@ -10362,7 +10542,7 @@
                   <pic:spPr>
                     <a:xfrm>
                       <a:off x="0" y="0"/>
-                      <a:ext cx="4083982" cy="3405916"/>
+                      <a:ext cx="4334480" cy="3419952"/>
                     </a:xfrm>
                     <a:prstGeom prst="rect">
                       <a:avLst/>
@@ -10374,6 +10554,7 @@
           </wp:inline>
         </w:drawing>
       </w:r>
+      <w:bookmarkEnd w:id="2"/>
     </w:p>
     <w:p>
       <w:pPr>
@@ -10423,14 +10604,24 @@
                 <w:szCs w:val="24"/>
               </w:rPr>
             </w:pPr>
-            <w:bookmarkStart w:id="2" w:name="_Hlk69280965"/>
-            <w:r>
-              <w:rPr>
-                <w:rFonts w:asciiTheme="majorHAnsi" w:eastAsia="Calibri" w:hAnsiTheme="majorHAnsi" w:cstheme="majorHAnsi"/>
-                <w:sz w:val="24"/>
-                <w:szCs w:val="24"/>
-              </w:rPr>
-              <w:t>Ident. Caso de Uso:</w:t>
+            <w:bookmarkStart w:id="3" w:name="_Hlk69280965"/>
+            <w:proofErr w:type="spellStart"/>
+            <w:r>
+              <w:rPr>
+                <w:rFonts w:asciiTheme="majorHAnsi" w:eastAsia="Calibri" w:hAnsiTheme="majorHAnsi" w:cstheme="majorHAnsi"/>
+                <w:sz w:val="24"/>
+                <w:szCs w:val="24"/>
+              </w:rPr>
+              <w:t>Ident</w:t>
+            </w:r>
+            <w:proofErr w:type="spellEnd"/>
+            <w:r>
+              <w:rPr>
+                <w:rFonts w:asciiTheme="majorHAnsi" w:eastAsia="Calibri" w:hAnsiTheme="majorHAnsi" w:cstheme="majorHAnsi"/>
+                <w:sz w:val="24"/>
+                <w:szCs w:val="24"/>
+              </w:rPr>
+              <w:t>. Caso de Uso:</w:t>
             </w:r>
           </w:p>
         </w:tc>
@@ -10963,7 +11154,25 @@
                 <w:sz w:val="24"/>
                 <w:szCs w:val="24"/>
               </w:rPr>
-              <w:t xml:space="preserve">Tela que aparecerá logo após o login. </w:t>
+              <w:t xml:space="preserve">Tela que aparecerá logo após o </w:t>
+            </w:r>
+            <w:proofErr w:type="spellStart"/>
+            <w:r>
+              <w:rPr>
+                <w:rFonts w:asciiTheme="majorHAnsi" w:hAnsiTheme="majorHAnsi" w:cstheme="majorHAnsi"/>
+                <w:sz w:val="24"/>
+                <w:szCs w:val="24"/>
+              </w:rPr>
+              <w:t>login</w:t>
+            </w:r>
+            <w:proofErr w:type="spellEnd"/>
+            <w:r>
+              <w:rPr>
+                <w:rFonts w:asciiTheme="majorHAnsi" w:hAnsiTheme="majorHAnsi" w:cstheme="majorHAnsi"/>
+                <w:sz w:val="24"/>
+                <w:szCs w:val="24"/>
+              </w:rPr>
+              <w:t xml:space="preserve">. </w:t>
             </w:r>
             <w:r>
               <w:rPr>
@@ -11948,7 +12157,7 @@
           </w:p>
         </w:tc>
       </w:tr>
-      <w:bookmarkEnd w:id="2"/>
+      <w:bookmarkEnd w:id="3"/>
     </w:tbl>
     <w:p>
       <w:pPr>
@@ -12301,13 +12510,23 @@
                 <w:szCs w:val="24"/>
               </w:rPr>
             </w:pPr>
-            <w:r>
-              <w:rPr>
-                <w:rFonts w:asciiTheme="majorHAnsi" w:eastAsia="Calibri" w:hAnsiTheme="majorHAnsi" w:cstheme="majorHAnsi"/>
-                <w:sz w:val="24"/>
-                <w:szCs w:val="24"/>
-              </w:rPr>
-              <w:t>Ident. Caso de Uso:</w:t>
+            <w:proofErr w:type="spellStart"/>
+            <w:r>
+              <w:rPr>
+                <w:rFonts w:asciiTheme="majorHAnsi" w:eastAsia="Calibri" w:hAnsiTheme="majorHAnsi" w:cstheme="majorHAnsi"/>
+                <w:sz w:val="24"/>
+                <w:szCs w:val="24"/>
+              </w:rPr>
+              <w:t>Ident</w:t>
+            </w:r>
+            <w:proofErr w:type="spellEnd"/>
+            <w:r>
+              <w:rPr>
+                <w:rFonts w:asciiTheme="majorHAnsi" w:eastAsia="Calibri" w:hAnsiTheme="majorHAnsi" w:cstheme="majorHAnsi"/>
+                <w:sz w:val="24"/>
+                <w:szCs w:val="24"/>
+              </w:rPr>
+              <w:t>. Caso de Uso:</w:t>
             </w:r>
           </w:p>
         </w:tc>
@@ -13881,6 +14100,7 @@
                 <w:szCs w:val="24"/>
               </w:rPr>
             </w:pPr>
+            <w:proofErr w:type="spellStart"/>
             <w:r>
               <w:rPr>
                 <w:rFonts w:asciiTheme="majorHAnsi" w:eastAsia="Calibri" w:hAnsiTheme="majorHAnsi" w:cstheme="majorHAnsi"/>
@@ -13888,7 +14108,16 @@
                 <w:szCs w:val="24"/>
               </w:rPr>
               <w:lastRenderedPageBreak/>
-              <w:t>Ident. Caso de Uso:</w:t>
+              <w:t>Ident</w:t>
+            </w:r>
+            <w:proofErr w:type="spellEnd"/>
+            <w:r>
+              <w:rPr>
+                <w:rFonts w:asciiTheme="majorHAnsi" w:eastAsia="Calibri" w:hAnsiTheme="majorHAnsi" w:cstheme="majorHAnsi"/>
+                <w:sz w:val="24"/>
+                <w:szCs w:val="24"/>
+              </w:rPr>
+              <w:t>. Caso de Uso:</w:t>
             </w:r>
           </w:p>
         </w:tc>
@@ -15506,13 +15735,23 @@
                 <w:szCs w:val="24"/>
               </w:rPr>
             </w:pPr>
-            <w:r>
-              <w:rPr>
-                <w:rFonts w:asciiTheme="majorHAnsi" w:eastAsia="Calibri" w:hAnsiTheme="majorHAnsi" w:cstheme="majorHAnsi"/>
-                <w:sz w:val="24"/>
-                <w:szCs w:val="24"/>
-              </w:rPr>
-              <w:t>Ident. Caso de Uso:</w:t>
+            <w:proofErr w:type="spellStart"/>
+            <w:r>
+              <w:rPr>
+                <w:rFonts w:asciiTheme="majorHAnsi" w:eastAsia="Calibri" w:hAnsiTheme="majorHAnsi" w:cstheme="majorHAnsi"/>
+                <w:sz w:val="24"/>
+                <w:szCs w:val="24"/>
+              </w:rPr>
+              <w:t>Ident</w:t>
+            </w:r>
+            <w:proofErr w:type="spellEnd"/>
+            <w:r>
+              <w:rPr>
+                <w:rFonts w:asciiTheme="majorHAnsi" w:eastAsia="Calibri" w:hAnsiTheme="majorHAnsi" w:cstheme="majorHAnsi"/>
+                <w:sz w:val="24"/>
+                <w:szCs w:val="24"/>
+              </w:rPr>
+              <w:t>. Caso de Uso:</w:t>
             </w:r>
           </w:p>
         </w:tc>
@@ -17285,13 +17524,23 @@
                 <w:szCs w:val="24"/>
               </w:rPr>
             </w:pPr>
-            <w:r>
-              <w:rPr>
-                <w:rFonts w:asciiTheme="majorHAnsi" w:eastAsia="Calibri" w:hAnsiTheme="majorHAnsi" w:cstheme="majorHAnsi"/>
-                <w:sz w:val="24"/>
-                <w:szCs w:val="24"/>
-              </w:rPr>
-              <w:t>Ident. Caso de Uso:</w:t>
+            <w:proofErr w:type="spellStart"/>
+            <w:r>
+              <w:rPr>
+                <w:rFonts w:asciiTheme="majorHAnsi" w:eastAsia="Calibri" w:hAnsiTheme="majorHAnsi" w:cstheme="majorHAnsi"/>
+                <w:sz w:val="24"/>
+                <w:szCs w:val="24"/>
+              </w:rPr>
+              <w:t>Ident</w:t>
+            </w:r>
+            <w:proofErr w:type="spellEnd"/>
+            <w:r>
+              <w:rPr>
+                <w:rFonts w:asciiTheme="majorHAnsi" w:eastAsia="Calibri" w:hAnsiTheme="majorHAnsi" w:cstheme="majorHAnsi"/>
+                <w:sz w:val="24"/>
+                <w:szCs w:val="24"/>
+              </w:rPr>
+              <w:t>. Caso de Uso:</w:t>
             </w:r>
           </w:p>
         </w:tc>
@@ -18878,6 +19127,7 @@
           <w:noProof/>
           <w:sz w:val="24"/>
           <w:szCs w:val="24"/>
+          <w:lang w:eastAsia="pt-BR"/>
         </w:rPr>
         <w:lastRenderedPageBreak/>
         <w:drawing>
@@ -19227,8 +19477,18 @@
                 <w:sz w:val="24"/>
                 <w:szCs w:val="24"/>
               </w:rPr>
-              <w:t>Representa o objeto que irá coletar os dados das APIs</w:t>
-            </w:r>
+              <w:t xml:space="preserve">Representa o objeto que irá coletar os dados das </w:t>
+            </w:r>
+            <w:proofErr w:type="spellStart"/>
+            <w:r>
+              <w:rPr>
+                <w:rFonts w:asciiTheme="majorHAnsi" w:hAnsiTheme="majorHAnsi" w:cstheme="majorHAnsi"/>
+                <w:sz w:val="24"/>
+                <w:szCs w:val="24"/>
+              </w:rPr>
+              <w:t>APIs</w:t>
+            </w:r>
+            <w:proofErr w:type="spellEnd"/>
           </w:p>
         </w:tc>
       </w:tr>
@@ -19499,6 +19759,7 @@
                 <w:szCs w:val="24"/>
               </w:rPr>
             </w:pPr>
+            <w:proofErr w:type="spellStart"/>
             <w:r>
               <w:rPr>
                 <w:rFonts w:asciiTheme="majorHAnsi" w:hAnsiTheme="majorHAnsi" w:cstheme="majorHAnsi"/>
@@ -19507,6 +19768,7 @@
               </w:rPr>
               <w:t>NomeUsuario</w:t>
             </w:r>
+            <w:proofErr w:type="spellEnd"/>
           </w:p>
         </w:tc>
         <w:tc>
@@ -19815,6 +20077,7 @@
                 <w:szCs w:val="24"/>
               </w:rPr>
             </w:pPr>
+            <w:proofErr w:type="spellStart"/>
             <w:r>
               <w:rPr>
                 <w:rFonts w:asciiTheme="majorHAnsi" w:hAnsiTheme="majorHAnsi" w:cstheme="majorHAnsi"/>
@@ -19823,6 +20086,7 @@
               </w:rPr>
               <w:t>PalavChave</w:t>
             </w:r>
+            <w:proofErr w:type="spellEnd"/>
           </w:p>
         </w:tc>
         <w:tc>
@@ -19840,13 +20104,23 @@
                 <w:szCs w:val="24"/>
               </w:rPr>
             </w:pPr>
-            <w:r>
-              <w:rPr>
-                <w:rFonts w:asciiTheme="majorHAnsi" w:hAnsiTheme="majorHAnsi" w:cstheme="majorHAnsi"/>
-                <w:sz w:val="24"/>
-                <w:szCs w:val="24"/>
-              </w:rPr>
-              <w:t>String informada pelo usuário.</w:t>
+            <w:proofErr w:type="spellStart"/>
+            <w:r>
+              <w:rPr>
+                <w:rFonts w:asciiTheme="majorHAnsi" w:hAnsiTheme="majorHAnsi" w:cstheme="majorHAnsi"/>
+                <w:sz w:val="24"/>
+                <w:szCs w:val="24"/>
+              </w:rPr>
+              <w:t>String</w:t>
+            </w:r>
+            <w:proofErr w:type="spellEnd"/>
+            <w:r>
+              <w:rPr>
+                <w:rFonts w:asciiTheme="majorHAnsi" w:hAnsiTheme="majorHAnsi" w:cstheme="majorHAnsi"/>
+                <w:sz w:val="24"/>
+                <w:szCs w:val="24"/>
+              </w:rPr>
+              <w:t xml:space="preserve"> informada pelo usuário.</w:t>
             </w:r>
           </w:p>
         </w:tc>
@@ -19892,6 +20166,7 @@
                 <w:szCs w:val="24"/>
               </w:rPr>
             </w:pPr>
+            <w:proofErr w:type="spellStart"/>
             <w:r>
               <w:rPr>
                 <w:rFonts w:asciiTheme="majorHAnsi" w:hAnsiTheme="majorHAnsi" w:cstheme="majorHAnsi"/>
@@ -19900,6 +20175,7 @@
               </w:rPr>
               <w:t>TempoInicioPesquisa</w:t>
             </w:r>
+            <w:proofErr w:type="spellEnd"/>
           </w:p>
         </w:tc>
         <w:tc>
@@ -19969,6 +20245,7 @@
                 <w:szCs w:val="24"/>
               </w:rPr>
             </w:pPr>
+            <w:proofErr w:type="spellStart"/>
             <w:r>
               <w:rPr>
                 <w:rFonts w:asciiTheme="majorHAnsi" w:hAnsiTheme="majorHAnsi" w:cstheme="majorHAnsi"/>
@@ -19977,6 +20254,7 @@
               </w:rPr>
               <w:t>TempoFimPesquisa</w:t>
             </w:r>
+            <w:proofErr w:type="spellEnd"/>
           </w:p>
         </w:tc>
         <w:tc>
@@ -20041,23 +20319,7 @@
                 <w:sz w:val="24"/>
                 <w:szCs w:val="24"/>
               </w:rPr>
-              <w:t>Apenas datas</w:t>
-            </w:r>
-            <w:r>
-              <w:rPr>
-                <w:rFonts w:asciiTheme="majorHAnsi" w:hAnsiTheme="majorHAnsi" w:cstheme="majorHAnsi"/>
-                <w:sz w:val="24"/>
-                <w:szCs w:val="24"/>
-              </w:rPr>
-              <w:t>, que sejam maiores que a data de início</w:t>
-            </w:r>
-            <w:r>
-              <w:rPr>
-                <w:rFonts w:asciiTheme="majorHAnsi" w:hAnsiTheme="majorHAnsi" w:cstheme="majorHAnsi"/>
-                <w:sz w:val="24"/>
-                <w:szCs w:val="24"/>
-              </w:rPr>
-              <w:t xml:space="preserve"> (mês/ano).</w:t>
+              <w:t>Apenas datas, que sejam maiores que a data de início (mês/ano).</w:t>
             </w:r>
           </w:p>
         </w:tc>
@@ -20078,6 +20340,7 @@
                 <w:szCs w:val="24"/>
               </w:rPr>
             </w:pPr>
+            <w:proofErr w:type="spellStart"/>
             <w:r>
               <w:rPr>
                 <w:rFonts w:asciiTheme="majorHAnsi" w:hAnsiTheme="majorHAnsi" w:cstheme="majorHAnsi"/>
@@ -20086,6 +20349,7 @@
               </w:rPr>
               <w:t>RedeSocial</w:t>
             </w:r>
+            <w:proofErr w:type="spellEnd"/>
           </w:p>
         </w:tc>
         <w:tc>
@@ -20128,13 +20392,41 @@
                 <w:szCs w:val="24"/>
               </w:rPr>
             </w:pPr>
-            <w:r>
-              <w:rPr>
-                <w:rFonts w:asciiTheme="majorHAnsi" w:hAnsiTheme="majorHAnsi" w:cstheme="majorHAnsi"/>
-                <w:sz w:val="24"/>
-                <w:szCs w:val="24"/>
-              </w:rPr>
-              <w:t>Facebook, Instagram ou Twitter.</w:t>
+            <w:proofErr w:type="spellStart"/>
+            <w:r>
+              <w:rPr>
+                <w:rFonts w:asciiTheme="majorHAnsi" w:hAnsiTheme="majorHAnsi" w:cstheme="majorHAnsi"/>
+                <w:sz w:val="24"/>
+                <w:szCs w:val="24"/>
+              </w:rPr>
+              <w:t>Facebook</w:t>
+            </w:r>
+            <w:proofErr w:type="spellEnd"/>
+            <w:r>
+              <w:rPr>
+                <w:rFonts w:asciiTheme="majorHAnsi" w:hAnsiTheme="majorHAnsi" w:cstheme="majorHAnsi"/>
+                <w:sz w:val="24"/>
+                <w:szCs w:val="24"/>
+              </w:rPr>
+              <w:t xml:space="preserve">, Instagram ou </w:t>
+            </w:r>
+            <w:proofErr w:type="spellStart"/>
+            <w:r>
+              <w:rPr>
+                <w:rFonts w:asciiTheme="majorHAnsi" w:hAnsiTheme="majorHAnsi" w:cstheme="majorHAnsi"/>
+                <w:sz w:val="24"/>
+                <w:szCs w:val="24"/>
+              </w:rPr>
+              <w:t>Twitter</w:t>
+            </w:r>
+            <w:proofErr w:type="spellEnd"/>
+            <w:r>
+              <w:rPr>
+                <w:rFonts w:asciiTheme="majorHAnsi" w:hAnsiTheme="majorHAnsi" w:cstheme="majorHAnsi"/>
+                <w:sz w:val="24"/>
+                <w:szCs w:val="24"/>
+              </w:rPr>
+              <w:t>.</w:t>
             </w:r>
           </w:p>
         </w:tc>
@@ -20219,7 +20511,7 @@
 </file>
 
 <file path=word/numbering.xml><?xml version="1.0" encoding="utf-8"?>
-<w:numbering xmlns:wpc="http://schemas.microsoft.com/office/word/2010/wordprocessingCanvas" xmlns:cx="http://schemas.microsoft.com/office/drawing/2014/chartex" xmlns:cx1="http://schemas.microsoft.com/office/drawing/2015/9/8/chartex" xmlns:cx2="http://schemas.microsoft.com/office/drawing/2015/10/21/chartex" xmlns:cx3="http://schemas.microsoft.com/office/drawing/2016/5/9/chartex" xmlns:cx4="http://schemas.microsoft.com/office/drawing/2016/5/10/chartex" xmlns:cx5="http://schemas.microsoft.com/office/drawing/2016/5/11/chartex" xmlns:cx6="http://schemas.microsoft.com/office/drawing/2016/5/12/chartex" xmlns:cx7="http://schemas.microsoft.com/office/drawing/2016/5/13/chartex" xmlns:cx8="http://schemas.microsoft.com/office/drawing/2016/5/14/chartex" xmlns:mc="http://schemas.openxmlformats.org/markup-compatibility/2006" xmlns:aink="http://schemas.microsoft.com/office/drawing/2016/ink" xmlns:am3d="http://schemas.microsoft.com/office/drawing/2017/model3d" xmlns:o="urn:schemas-microsoft-com:office:office" xmlns:r="http://schemas.openxmlformats.org/officeDocument/2006/relationships" xmlns:m="http://schemas.openxmlformats.org/officeDocument/2006/math" xmlns:v="urn:schemas-microsoft-com:vml" xmlns:wp14="http://schemas.microsoft.com/office/word/2010/wordprocessingDrawing" xmlns:wp="http://schemas.openxmlformats.org/drawingml/2006/wordprocessingDrawing" xmlns:w10="urn:schemas-microsoft-com:office:word" xmlns:w="http://schemas.openxmlformats.org/wordprocessingml/2006/main" xmlns:w14="http://schemas.microsoft.com/office/word/2010/wordml" xmlns:w15="http://schemas.microsoft.com/office/word/2012/wordml" xmlns:w16cex="http://schemas.microsoft.com/office/word/2018/wordml/cex" xmlns:w16cid="http://schemas.microsoft.com/office/word/2016/wordml/cid" xmlns:w16="http://schemas.microsoft.com/office/word/2018/wordml" xmlns:w16sdtdh="http://schemas.microsoft.com/office/word/2020/wordml/sdtdatahash" xmlns:w16se="http://schemas.microsoft.com/office/word/2015/wordml/symex" xmlns:wpg="http://schemas.microsoft.com/office/word/2010/wordprocessingGroup" xmlns:wpi="http://schemas.microsoft.com/office/word/2010/wordprocessingInk" xmlns:wne="http://schemas.microsoft.com/office/word/2006/wordml" xmlns:wps="http://schemas.microsoft.com/office/word/2010/wordprocessingShape" mc:Ignorable="w14 w15 w16se w16cid w16 w16cex w16sdtdh wp14">
+<w:numbering xmlns:wpc="http://schemas.microsoft.com/office/word/2010/wordprocessingCanvas" xmlns:cx="http://schemas.microsoft.com/office/drawing/2014/chartex" xmlns:mc="http://schemas.openxmlformats.org/markup-compatibility/2006" xmlns:o="urn:schemas-microsoft-com:office:office" xmlns:r="http://schemas.openxmlformats.org/officeDocument/2006/relationships" xmlns:m="http://schemas.openxmlformats.org/officeDocument/2006/math" xmlns:v="urn:schemas-microsoft-com:vml" xmlns:wp14="http://schemas.microsoft.com/office/word/2010/wordprocessingDrawing" xmlns:wp="http://schemas.openxmlformats.org/drawingml/2006/wordprocessingDrawing" xmlns:w10="urn:schemas-microsoft-com:office:word" xmlns:w="http://schemas.openxmlformats.org/wordprocessingml/2006/main" xmlns:w14="http://schemas.microsoft.com/office/word/2010/wordml" xmlns:w15="http://schemas.microsoft.com/office/word/2012/wordml" xmlns:w16se="http://schemas.microsoft.com/office/word/2015/wordml/symex" xmlns:wpg="http://schemas.microsoft.com/office/word/2010/wordprocessingGroup" xmlns:wpi="http://schemas.microsoft.com/office/word/2010/wordprocessingInk" xmlns:wne="http://schemas.microsoft.com/office/word/2006/wordml" xmlns:wps="http://schemas.microsoft.com/office/word/2010/wordprocessingShape" mc:Ignorable="w14 w15 w16se wp14">
   <w:abstractNum w:abstractNumId="0" w15:restartNumberingAfterBreak="0">
     <w:nsid w:val="02164325"/>
     <w:multiLevelType w:val="multilevel"/>
@@ -24049,7 +24341,7 @@
 </file>
 
 <file path=word/styles.xml><?xml version="1.0" encoding="utf-8"?>
-<w:styles xmlns:mc="http://schemas.openxmlformats.org/markup-compatibility/2006" xmlns:r="http://schemas.openxmlformats.org/officeDocument/2006/relationships" xmlns:w="http://schemas.openxmlformats.org/wordprocessingml/2006/main" xmlns:w14="http://schemas.microsoft.com/office/word/2010/wordml" xmlns:w15="http://schemas.microsoft.com/office/word/2012/wordml" xmlns:w16cex="http://schemas.microsoft.com/office/word/2018/wordml/cex" xmlns:w16cid="http://schemas.microsoft.com/office/word/2016/wordml/cid" xmlns:w16="http://schemas.microsoft.com/office/word/2018/wordml" xmlns:w16sdtdh="http://schemas.microsoft.com/office/word/2020/wordml/sdtdatahash" xmlns:w16se="http://schemas.microsoft.com/office/word/2015/wordml/symex" mc:Ignorable="w14 w15 w16se w16cid w16 w16cex w16sdtdh">
+<w:styles xmlns:mc="http://schemas.openxmlformats.org/markup-compatibility/2006" xmlns:r="http://schemas.openxmlformats.org/officeDocument/2006/relationships" xmlns:w="http://schemas.openxmlformats.org/wordprocessingml/2006/main" xmlns:w14="http://schemas.microsoft.com/office/word/2010/wordml" xmlns:w15="http://schemas.microsoft.com/office/word/2012/wordml" xmlns:w16se="http://schemas.microsoft.com/office/word/2015/wordml/symex" mc:Ignorable="w14 w15 w16se">
   <w:docDefaults>
     <w:rPrDefault>
       <w:rPr>
@@ -24065,7 +24357,7 @@
       </w:pPr>
     </w:pPrDefault>
   </w:docDefaults>
-  <w:latentStyles w:defLockedState="0" w:defUIPriority="99" w:defSemiHidden="0" w:defUnhideWhenUsed="0" w:defQFormat="0" w:count="376">
+  <w:latentStyles w:defLockedState="0" w:defUIPriority="99" w:defSemiHidden="0" w:defUnhideWhenUsed="0" w:defQFormat="0" w:count="371">
     <w:lsdException w:name="Normal" w:uiPriority="0" w:qFormat="1"/>
     <w:lsdException w:name="heading 1" w:uiPriority="9" w:qFormat="1"/>
     <w:lsdException w:name="heading 2" w:semiHidden="1" w:uiPriority="9" w:unhideWhenUsed="1" w:qFormat="1"/>
@@ -24437,11 +24729,6 @@
     <w:lsdException w:name="List Table 5 Dark Accent 6" w:uiPriority="50"/>
     <w:lsdException w:name="List Table 6 Colorful Accent 6" w:uiPriority="51"/>
     <w:lsdException w:name="List Table 7 Colorful Accent 6" w:uiPriority="52"/>
-    <w:lsdException w:name="Mention" w:semiHidden="1" w:unhideWhenUsed="1"/>
-    <w:lsdException w:name="Smart Hyperlink" w:semiHidden="1" w:unhideWhenUsed="1"/>
-    <w:lsdException w:name="Hashtag" w:semiHidden="1" w:unhideWhenUsed="1"/>
-    <w:lsdException w:name="Unresolved Mention" w:semiHidden="1" w:unhideWhenUsed="1"/>
-    <w:lsdException w:name="Smart Link" w:semiHidden="1" w:unhideWhenUsed="1"/>
   </w:latentStyles>
   <w:style w:type="paragraph" w:default="1" w:styleId="Normal">
     <w:name w:val="Normal"/>

</xml_diff>